<commit_message>
Epic 1 — Andrii Fediv
</commit_message>
<xml_diff>
--- a/ai_13/andrii_fediv/epic1/epic_1_practice_and_labs_report_andrii_fediv.docx
+++ b/ai_13/andrii_fediv/epic1/epic_1_practice_and_labs_report_andrii_fediv.docx
@@ -543,27 +543,16 @@
           <w:sz w:val="28"/>
           <w:szCs w:val="28"/>
         </w:rPr>
-        <w:t>Виконав(</w:t>
-      </w:r>
-      <w:proofErr w:type="spellStart"/>
-      <w:r>
-        <w:rPr>
-          <w:rFonts w:ascii="Times New Roman" w:eastAsia="Times New Roman" w:hAnsi="Times New Roman" w:cs="Times New Roman"/>
-          <w:b/>
-          <w:sz w:val="28"/>
-          <w:szCs w:val="28"/>
-        </w:rPr>
-        <w:t>ла</w:t>
-      </w:r>
-      <w:proofErr w:type="spellEnd"/>
-      <w:r>
-        <w:rPr>
-          <w:rFonts w:ascii="Times New Roman" w:eastAsia="Times New Roman" w:hAnsi="Times New Roman" w:cs="Times New Roman"/>
-          <w:b/>
-          <w:sz w:val="28"/>
-          <w:szCs w:val="28"/>
-        </w:rPr>
-        <w:t>):</w:t>
+        <w:t>Виконав</w:t>
+      </w:r>
+      <w:r>
+        <w:rPr>
+          <w:rFonts w:ascii="Times New Roman" w:eastAsia="Times New Roman" w:hAnsi="Times New Roman" w:cs="Times New Roman"/>
+          <w:b/>
+          <w:sz w:val="28"/>
+          <w:szCs w:val="28"/>
+        </w:rPr>
+        <w:t>:</w:t>
       </w:r>
     </w:p>
     <w:p>
@@ -1851,7 +1840,7 @@
           <w:szCs w:val="32"/>
           <w:lang w:val="uk-UA"/>
         </w:rPr>
-        <w:t>Необхідні теоретичні відомості</w:t>
+        <w:t>Індивідуальний план опрацювання теорії</w:t>
       </w:r>
       <w:r>
         <w:rPr>
@@ -2203,6 +2192,7 @@
           <w:rFonts w:ascii="Times New Roman" w:eastAsia="Times New Roman" w:hAnsi="Times New Roman" w:cs="Times New Roman"/>
           <w:sz w:val="28"/>
           <w:szCs w:val="28"/>
+          <w:lang w:val="en-US"/>
         </w:rPr>
       </w:pPr>
     </w:p>
@@ -2713,6 +2703,7 @@
       <w:pPr>
         <w:rPr>
           <w:rFonts w:ascii="Times New Roman" w:eastAsia="Times New Roman" w:hAnsi="Times New Roman" w:cs="Times New Roman"/>
+          <w:b/>
           <w:sz w:val="28"/>
           <w:szCs w:val="28"/>
           <w:lang w:val="en-US"/>
@@ -2750,192 +2741,139 @@
     </w:p>
     <w:p>
       <w:pPr>
-        <w:pStyle w:val="a7"/>
-        <w:shd w:val="clear" w:color="auto" w:fill="171717"/>
-        <w:spacing w:before="0" w:beforeAutospacing="0" w:after="0" w:afterAutospacing="0"/>
-        <w:rPr>
-          <w:color w:val="FFFFFF" w:themeColor="background1"/>
-          <w:sz w:val="27"/>
-          <w:szCs w:val="27"/>
-        </w:rPr>
-      </w:pPr>
-      <w:r>
-        <w:rPr>
-          <w:color w:val="FFFFFF" w:themeColor="background1"/>
-        </w:rPr>
-        <w:t>Вам задано послідовність із </w:t>
-      </w:r>
-      <w:r>
-        <w:rPr>
-          <w:rStyle w:val="mjx-char"/>
-          <w:rFonts w:ascii="MJXc-TeX-math-Iw" w:hAnsi="MJXc-TeX-math-Iw"/>
-          <w:color w:val="FFFFFF" w:themeColor="background1"/>
-          <w:bdr w:val="none" w:sz="0" w:space="0" w:color="auto" w:frame="1"/>
-        </w:rPr>
-        <w:t>n</w:t>
-      </w:r>
-      <w:r>
-        <w:rPr>
-          <w:color w:val="FFFFFF" w:themeColor="background1"/>
-        </w:rPr>
-        <w:t> цілих чисел </w:t>
-      </w:r>
-      <w:r>
-        <w:rPr>
-          <w:rStyle w:val="mjx-char"/>
-          <w:rFonts w:ascii="MJXc-TeX-math-Iw" w:hAnsi="MJXc-TeX-math-Iw"/>
-          <w:color w:val="FFFFFF" w:themeColor="background1"/>
-          <w:bdr w:val="none" w:sz="0" w:space="0" w:color="auto" w:frame="1"/>
+        <w:rPr>
+          <w:rFonts w:ascii="Times New Roman" w:hAnsi="Times New Roman" w:cs="Times New Roman"/>
+          <w:sz w:val="24"/>
+          <w:szCs w:val="24"/>
+        </w:rPr>
+      </w:pPr>
+      <w:r>
+        <w:rPr>
+          <w:rFonts w:ascii="Times New Roman" w:hAnsi="Times New Roman" w:cs="Times New Roman"/>
+          <w:sz w:val="24"/>
+          <w:szCs w:val="24"/>
+        </w:rPr>
+        <w:t xml:space="preserve">Вам задано послідовність із n цілих чисел </w:t>
+      </w:r>
+      <w:proofErr w:type="spellStart"/>
+      <w:r>
+        <w:rPr>
+          <w:rFonts w:ascii="Times New Roman" w:hAnsi="Times New Roman" w:cs="Times New Roman"/>
+          <w:sz w:val="24"/>
+          <w:szCs w:val="24"/>
         </w:rPr>
         <w:t>ai</w:t>
       </w:r>
-      <w:r>
-        <w:rPr>
-          <w:color w:val="FFFFFF" w:themeColor="background1"/>
-        </w:rPr>
-        <w:t>. Ваша задача — знайти довжину найбільшої зростаючої підпослідовності заданої послідовності</w:t>
-      </w:r>
-      <w:r>
-        <w:rPr>
-          <w:color w:val="FFFFFF" w:themeColor="background1"/>
-          <w:sz w:val="27"/>
-          <w:szCs w:val="27"/>
+      <w:proofErr w:type="spellEnd"/>
+      <w:r>
+        <w:rPr>
+          <w:rFonts w:ascii="Times New Roman" w:hAnsi="Times New Roman" w:cs="Times New Roman"/>
+          <w:sz w:val="24"/>
+          <w:szCs w:val="24"/>
+        </w:rPr>
+        <w:t>. Ваша задача — знайти довжину найбільшої зростаючої підпослідовності заданої послідовності.</w:t>
+      </w:r>
+    </w:p>
+    <w:p>
+      <w:pPr>
+        <w:rPr>
+          <w:rFonts w:ascii="Times New Roman" w:hAnsi="Times New Roman" w:cs="Times New Roman"/>
+          <w:sz w:val="24"/>
+          <w:szCs w:val="24"/>
+        </w:rPr>
+      </w:pPr>
+      <w:r>
+        <w:rPr>
+          <w:rFonts w:ascii="Times New Roman" w:hAnsi="Times New Roman" w:cs="Times New Roman"/>
+          <w:sz w:val="24"/>
+          <w:szCs w:val="24"/>
+        </w:rPr>
+        <w:t>Вхідні дані</w:t>
+      </w:r>
+    </w:p>
+    <w:p>
+      <w:pPr>
+        <w:rPr>
+          <w:rFonts w:ascii="Times New Roman" w:hAnsi="Times New Roman" w:cs="Times New Roman"/>
+          <w:sz w:val="24"/>
+          <w:szCs w:val="24"/>
+        </w:rPr>
+      </w:pPr>
+      <w:r>
+        <w:rPr>
+          <w:rFonts w:ascii="Times New Roman" w:hAnsi="Times New Roman" w:cs="Times New Roman"/>
+          <w:sz w:val="24"/>
+          <w:szCs w:val="24"/>
+        </w:rPr>
+        <w:t>У першому рядку задано ціле число n.</w:t>
+      </w:r>
+    </w:p>
+    <w:p>
+      <w:pPr>
+        <w:rPr>
+          <w:rFonts w:ascii="Times New Roman" w:hAnsi="Times New Roman" w:cs="Times New Roman"/>
+          <w:sz w:val="24"/>
+          <w:szCs w:val="24"/>
+        </w:rPr>
+      </w:pPr>
+      <w:r>
+        <w:rPr>
+          <w:rFonts w:ascii="Times New Roman" w:hAnsi="Times New Roman" w:cs="Times New Roman"/>
+          <w:sz w:val="24"/>
+          <w:szCs w:val="24"/>
+        </w:rPr>
+        <w:t xml:space="preserve">У наступному рядку задано n цілих чисел — послідовність </w:t>
+      </w:r>
+      <w:proofErr w:type="spellStart"/>
+      <w:r>
+        <w:rPr>
+          <w:rFonts w:ascii="Times New Roman" w:hAnsi="Times New Roman" w:cs="Times New Roman"/>
+          <w:sz w:val="24"/>
+          <w:szCs w:val="24"/>
+        </w:rPr>
+        <w:t>ai</w:t>
+      </w:r>
+      <w:proofErr w:type="spellEnd"/>
+      <w:r>
+        <w:rPr>
+          <w:rFonts w:ascii="Times New Roman" w:hAnsi="Times New Roman" w:cs="Times New Roman"/>
+          <w:sz w:val="24"/>
+          <w:szCs w:val="24"/>
         </w:rPr>
         <w:t>.</w:t>
       </w:r>
     </w:p>
     <w:p>
       <w:pPr>
-        <w:pStyle w:val="1"/>
-        <w:shd w:val="clear" w:color="auto" w:fill="171717"/>
-        <w:spacing w:before="300" w:after="150"/>
-        <w:rPr>
-          <w:color w:val="FFFFFF" w:themeColor="background1"/>
-          <w:sz w:val="28"/>
-          <w:szCs w:val="28"/>
-        </w:rPr>
-      </w:pPr>
-      <w:r>
-        <w:rPr>
-          <w:color w:val="FFFFFF" w:themeColor="background1"/>
-          <w:sz w:val="28"/>
-          <w:szCs w:val="28"/>
-        </w:rPr>
-        <w:t>Вхідні дані</w:t>
-      </w:r>
-    </w:p>
-    <w:p>
-      <w:pPr>
-        <w:pStyle w:val="a7"/>
-        <w:shd w:val="clear" w:color="auto" w:fill="171717"/>
-        <w:spacing w:before="0" w:beforeAutospacing="0" w:after="0" w:afterAutospacing="0"/>
-        <w:rPr>
-          <w:color w:val="FFFFFF" w:themeColor="background1"/>
-        </w:rPr>
-      </w:pPr>
-      <w:r>
-        <w:rPr>
-          <w:color w:val="FFFFFF" w:themeColor="background1"/>
-        </w:rPr>
-        <w:t>У першому рядку задано ціле число </w:t>
-      </w:r>
-      <w:r>
-        <w:rPr>
-          <w:rStyle w:val="mjx-char"/>
-          <w:rFonts w:ascii="MJXc-TeX-math-Iw" w:hAnsi="MJXc-TeX-math-Iw"/>
-          <w:color w:val="FFFFFF" w:themeColor="background1"/>
-          <w:bdr w:val="none" w:sz="0" w:space="0" w:color="auto" w:frame="1"/>
-        </w:rPr>
-        <w:t>n</w:t>
-      </w:r>
-      <w:r>
-        <w:rPr>
-          <w:color w:val="FFFFFF" w:themeColor="background1"/>
-        </w:rPr>
-        <w:t>.</w:t>
-      </w:r>
-    </w:p>
-    <w:p>
-      <w:pPr>
-        <w:pStyle w:val="a7"/>
-        <w:shd w:val="clear" w:color="auto" w:fill="171717"/>
-        <w:spacing w:before="0" w:beforeAutospacing="0" w:after="0" w:afterAutospacing="0"/>
-        <w:rPr>
-          <w:color w:val="FFFFFF" w:themeColor="background1"/>
-        </w:rPr>
-      </w:pPr>
-      <w:r>
-        <w:rPr>
-          <w:color w:val="FFFFFF" w:themeColor="background1"/>
-        </w:rPr>
-        <w:t>У наступному рядку задано </w:t>
-      </w:r>
-      <w:r>
-        <w:rPr>
-          <w:rStyle w:val="mjx-char"/>
-          <w:rFonts w:ascii="MJXc-TeX-math-Iw" w:hAnsi="MJXc-TeX-math-Iw"/>
-          <w:color w:val="FFFFFF" w:themeColor="background1"/>
-          <w:bdr w:val="none" w:sz="0" w:space="0" w:color="auto" w:frame="1"/>
-        </w:rPr>
-        <w:t>n</w:t>
-      </w:r>
-      <w:r>
-        <w:rPr>
-          <w:color w:val="FFFFFF" w:themeColor="background1"/>
-        </w:rPr>
-        <w:t> цілих чисел — послідовність </w:t>
-      </w:r>
-      <w:r>
-        <w:rPr>
-          <w:rStyle w:val="mjx-char"/>
-          <w:rFonts w:ascii="MJXc-TeX-math-Iw" w:hAnsi="MJXc-TeX-math-Iw"/>
-          <w:color w:val="FFFFFF" w:themeColor="background1"/>
-          <w:bdr w:val="none" w:sz="0" w:space="0" w:color="auto" w:frame="1"/>
-        </w:rPr>
-        <w:t>ai</w:t>
-      </w:r>
-      <w:r>
-        <w:rPr>
-          <w:color w:val="FFFFFF" w:themeColor="background1"/>
-        </w:rPr>
-        <w:t>.</w:t>
-      </w:r>
-    </w:p>
-    <w:p>
-      <w:pPr>
-        <w:pStyle w:val="1"/>
-        <w:shd w:val="clear" w:color="auto" w:fill="171717"/>
-        <w:spacing w:before="300" w:after="150"/>
-        <w:rPr>
-          <w:color w:val="FFFFFF" w:themeColor="background1"/>
-          <w:sz w:val="28"/>
-          <w:szCs w:val="28"/>
-        </w:rPr>
-      </w:pPr>
-      <w:r>
-        <w:rPr>
-          <w:color w:val="FFFFFF" w:themeColor="background1"/>
-          <w:sz w:val="28"/>
-          <w:szCs w:val="28"/>
+        <w:rPr>
+          <w:rFonts w:ascii="Times New Roman" w:hAnsi="Times New Roman" w:cs="Times New Roman"/>
+          <w:sz w:val="24"/>
+          <w:szCs w:val="24"/>
+        </w:rPr>
+      </w:pPr>
+      <w:r>
+        <w:rPr>
+          <w:rFonts w:ascii="Times New Roman" w:hAnsi="Times New Roman" w:cs="Times New Roman"/>
+          <w:sz w:val="24"/>
+          <w:szCs w:val="24"/>
         </w:rPr>
         <w:t>Вихідні дані</w:t>
       </w:r>
     </w:p>
     <w:p>
       <w:pPr>
-        <w:pStyle w:val="a7"/>
-        <w:shd w:val="clear" w:color="auto" w:fill="171717"/>
-        <w:tabs>
-          <w:tab w:val="right" w:pos="9029"/>
-        </w:tabs>
-        <w:spacing w:before="0" w:beforeAutospacing="0" w:after="150" w:afterAutospacing="0"/>
-        <w:rPr>
-          <w:color w:val="B7B7B7"/>
-        </w:rPr>
-      </w:pPr>
-      <w:r>
-        <w:rPr>
-          <w:color w:val="FFFFFF" w:themeColor="background1"/>
+        <w:rPr>
+          <w:rFonts w:ascii="Times New Roman" w:eastAsia="Times New Roman" w:hAnsi="Times New Roman" w:cs="Times New Roman"/>
+          <w:sz w:val="28"/>
+          <w:szCs w:val="28"/>
+          <w:lang w:val="en-US"/>
+        </w:rPr>
+      </w:pPr>
+      <w:r>
+        <w:rPr>
+          <w:rFonts w:ascii="Times New Roman" w:hAnsi="Times New Roman" w:cs="Times New Roman"/>
+          <w:sz w:val="24"/>
+          <w:szCs w:val="24"/>
         </w:rPr>
         <w:t>Виведіть довжину найбільшої зростаючої підпослідовності.</w:t>
       </w:r>
@@ -3829,57 +3767,6 @@
           <w:lang w:val="en-US"/>
         </w:rPr>
       </w:pPr>
-      <w:r>
-        <w:rPr>
-          <w:rFonts w:ascii="Times New Roman" w:eastAsia="Times New Roman" w:hAnsi="Times New Roman" w:cs="Times New Roman"/>
-          <w:noProof/>
-          <w:color w:val="333333"/>
-          <w:sz w:val="28"/>
-          <w:szCs w:val="28"/>
-          <w:lang w:val="uk-UA"/>
-        </w:rPr>
-        <w:drawing>
-          <wp:inline distT="0" distB="0" distL="0" distR="0">
-            <wp:extent cx="5733415" cy="3592830"/>
-            <wp:effectExtent l="0" t="0" r="635" b="7620"/>
-            <wp:docPr id="14" name="Рисунок 14"/>
-            <wp:cNvGraphicFramePr>
-              <a:graphicFrameLocks xmlns:a="http://schemas.openxmlformats.org/drawingml/2006/main" noChangeAspect="1"/>
-            </wp:cNvGraphicFramePr>
-            <a:graphic xmlns:a="http://schemas.openxmlformats.org/drawingml/2006/main">
-              <a:graphicData uri="http://schemas.openxmlformats.org/drawingml/2006/picture">
-                <pic:pic xmlns:pic="http://schemas.openxmlformats.org/drawingml/2006/picture">
-                  <pic:nvPicPr>
-                    <pic:cNvPr id="0" name="Знімок екрана 2024-10-01 003743.png"/>
-                    <pic:cNvPicPr/>
-                  </pic:nvPicPr>
-                  <pic:blipFill>
-                    <a:blip r:embed="rId12" cstate="print">
-                      <a:extLst>
-                        <a:ext uri="{28A0092B-C50C-407E-A947-70E740481C1C}">
-                          <a14:useLocalDpi xmlns:a14="http://schemas.microsoft.com/office/drawing/2010/main" val="0"/>
-                        </a:ext>
-                      </a:extLst>
-                    </a:blip>
-                    <a:stretch>
-                      <a:fillRect/>
-                    </a:stretch>
-                  </pic:blipFill>
-                  <pic:spPr>
-                    <a:xfrm>
-                      <a:off x="0" y="0"/>
-                      <a:ext cx="5733415" cy="3592830"/>
-                    </a:xfrm>
-                    <a:prstGeom prst="rect">
-                      <a:avLst/>
-                    </a:prstGeom>
-                  </pic:spPr>
-                </pic:pic>
-              </a:graphicData>
-            </a:graphic>
-          </wp:inline>
-        </w:drawing>
-      </w:r>
     </w:p>
     <w:p>
       <w:pPr>
@@ -3911,17 +3798,27 @@
           <w:szCs w:val="28"/>
           <w:lang w:val="en-US"/>
         </w:rPr>
-        <w:t>Msys &amp; Dev PowerShell for VS (</w:t>
-      </w:r>
-      <w:r>
-        <w:rPr>
-          <w:rFonts w:ascii="Times New Roman" w:eastAsia="Times New Roman" w:hAnsi="Times New Roman" w:cs="Times New Roman"/>
-          <w:color w:val="333333"/>
-          <w:sz w:val="28"/>
-          <w:szCs w:val="28"/>
-          <w:lang w:val="uk-UA"/>
-        </w:rPr>
-        <w:t>та сконфігурував інші термінали)</w:t>
+        <w:t>Msys &amp; Dev</w:t>
+      </w:r>
+      <w:r>
+        <w:rPr>
+          <w:rFonts w:ascii="Times New Roman" w:eastAsia="Times New Roman" w:hAnsi="Times New Roman" w:cs="Times New Roman"/>
+          <w:color w:val="333333"/>
+          <w:sz w:val="28"/>
+          <w:szCs w:val="28"/>
+          <w:lang w:val="en-US"/>
+        </w:rPr>
+        <w:t>eloper</w:t>
+      </w:r>
+      <w:r>
+        <w:rPr>
+          <w:rFonts w:ascii="Times New Roman" w:eastAsia="Times New Roman" w:hAnsi="Times New Roman" w:cs="Times New Roman"/>
+          <w:color w:val="333333"/>
+          <w:sz w:val="28"/>
+          <w:szCs w:val="28"/>
+          <w:lang w:val="en-US"/>
+        </w:rPr>
+        <w:t xml:space="preserve"> PowerShell for VS </w:t>
       </w:r>
     </w:p>
     <w:p>
@@ -3974,7 +3871,7 @@
                     <pic:cNvPicPr/>
                   </pic:nvPicPr>
                   <pic:blipFill>
-                    <a:blip r:embed="rId13" cstate="print">
+                    <a:blip r:embed="rId12" cstate="print">
                       <a:extLst>
                         <a:ext uri="{28A0092B-C50C-407E-A947-70E740481C1C}">
                           <a14:useLocalDpi xmlns:a14="http://schemas.microsoft.com/office/drawing/2010/main" val="0"/>
@@ -4004,7 +3901,6 @@
     <w:p>
       <w:pPr>
         <w:spacing w:line="331" w:lineRule="auto"/>
-        <w:ind w:firstLine="720"/>
         <w:jc w:val="center"/>
         <w:rPr>
           <w:rFonts w:ascii="Times New Roman" w:eastAsia="Times New Roman" w:hAnsi="Times New Roman" w:cs="Times New Roman"/>
@@ -4012,42 +3908,9 @@
           <w:sz w:val="28"/>
           <w:szCs w:val="28"/>
           <w:highlight w:val="white"/>
-          <w:lang w:val="uk-UA"/>
-        </w:rPr>
-      </w:pPr>
-      <w:r>
-        <w:rPr>
-          <w:rFonts w:ascii="Times New Roman" w:eastAsia="Times New Roman" w:hAnsi="Times New Roman" w:cs="Times New Roman"/>
-          <w:color w:val="333333"/>
-          <w:sz w:val="28"/>
-          <w:szCs w:val="28"/>
-          <w:highlight w:val="white"/>
-          <w:lang w:val="uk-UA"/>
-        </w:rPr>
-        <w:t xml:space="preserve">Скомпілював та запустив </w:t>
-      </w:r>
-      <w:r>
-        <w:rPr>
-          <w:rFonts w:ascii="Times New Roman" w:eastAsia="Times New Roman" w:hAnsi="Times New Roman" w:cs="Times New Roman"/>
-          <w:color w:val="333333"/>
-          <w:sz w:val="28"/>
-          <w:szCs w:val="28"/>
-          <w:highlight w:val="white"/>
-          <w:lang w:val="en-US"/>
-        </w:rPr>
-        <w:t xml:space="preserve">C++ </w:t>
-      </w:r>
-      <w:r>
-        <w:rPr>
-          <w:rFonts w:ascii="Times New Roman" w:eastAsia="Times New Roman" w:hAnsi="Times New Roman" w:cs="Times New Roman"/>
-          <w:color w:val="333333"/>
-          <w:sz w:val="28"/>
-          <w:szCs w:val="28"/>
-          <w:highlight w:val="white"/>
-          <w:lang w:val="uk-UA"/>
-        </w:rPr>
-        <w:t>програму</w:t>
-      </w:r>
+          <w:lang w:val="en-US"/>
+        </w:rPr>
+      </w:pPr>
     </w:p>
     <w:p>
       <w:pPr>
@@ -4059,6 +3922,217 @@
           <w:color w:val="333333"/>
           <w:sz w:val="28"/>
           <w:szCs w:val="28"/>
+          <w:highlight w:val="white"/>
+          <w:lang w:val="uk-UA"/>
+        </w:rPr>
+      </w:pPr>
+      <w:r>
+        <w:rPr>
+          <w:rFonts w:ascii="Times New Roman" w:eastAsia="Times New Roman" w:hAnsi="Times New Roman" w:cs="Times New Roman"/>
+          <w:color w:val="333333"/>
+          <w:sz w:val="28"/>
+          <w:szCs w:val="28"/>
+          <w:highlight w:val="white"/>
+          <w:lang w:val="uk-UA"/>
+        </w:rPr>
+        <w:t xml:space="preserve">Скомпілював та запустив </w:t>
+      </w:r>
+      <w:r>
+        <w:rPr>
+          <w:rFonts w:ascii="Times New Roman" w:eastAsia="Times New Roman" w:hAnsi="Times New Roman" w:cs="Times New Roman"/>
+          <w:color w:val="333333"/>
+          <w:sz w:val="28"/>
+          <w:szCs w:val="28"/>
+          <w:highlight w:val="white"/>
+          <w:lang w:val="en-US"/>
+        </w:rPr>
+        <w:t xml:space="preserve">C++ </w:t>
+      </w:r>
+      <w:r>
+        <w:rPr>
+          <w:rFonts w:ascii="Times New Roman" w:eastAsia="Times New Roman" w:hAnsi="Times New Roman" w:cs="Times New Roman"/>
+          <w:color w:val="333333"/>
+          <w:sz w:val="28"/>
+          <w:szCs w:val="28"/>
+          <w:highlight w:val="white"/>
+          <w:lang w:val="uk-UA"/>
+        </w:rPr>
+        <w:t>програму</w:t>
+      </w:r>
+    </w:p>
+    <w:p>
+      <w:pPr>
+        <w:spacing w:line="331" w:lineRule="auto"/>
+        <w:ind w:firstLine="720"/>
+        <w:jc w:val="center"/>
+        <w:rPr>
+          <w:rFonts w:ascii="Times New Roman" w:eastAsia="Times New Roman" w:hAnsi="Times New Roman" w:cs="Times New Roman"/>
+          <w:color w:val="333333"/>
+          <w:sz w:val="28"/>
+          <w:szCs w:val="28"/>
+          <w:highlight w:val="white"/>
+          <w:lang w:val="en-US"/>
+        </w:rPr>
+      </w:pPr>
+    </w:p>
+    <w:p>
+      <w:pPr>
+        <w:spacing w:line="331" w:lineRule="auto"/>
+        <w:jc w:val="center"/>
+        <w:rPr>
+          <w:rFonts w:ascii="Times New Roman" w:eastAsia="Times New Roman" w:hAnsi="Times New Roman" w:cs="Times New Roman"/>
+          <w:color w:val="333333"/>
+          <w:sz w:val="28"/>
+          <w:szCs w:val="28"/>
+          <w:highlight w:val="white"/>
+          <w:lang w:val="en-US"/>
+        </w:rPr>
+      </w:pPr>
+      <w:r>
+        <w:rPr>
+          <w:rFonts w:ascii="Times New Roman" w:eastAsia="Times New Roman" w:hAnsi="Times New Roman" w:cs="Times New Roman"/>
+          <w:color w:val="333333"/>
+          <w:sz w:val="28"/>
+          <w:szCs w:val="28"/>
+          <w:lang w:val="en-US"/>
+        </w:rPr>
+        <w:drawing>
+          <wp:inline distT="0" distB="0" distL="0" distR="0" wp14:anchorId="47E8CA6C" wp14:editId="48AA5EB6">
+            <wp:extent cx="5733415" cy="2004245"/>
+            <wp:effectExtent l="0" t="0" r="635" b="0"/>
+            <wp:docPr id="3" name="Рисунок 3"/>
+            <wp:cNvGraphicFramePr>
+              <a:graphicFrameLocks xmlns:a="http://schemas.openxmlformats.org/drawingml/2006/main" noChangeAspect="1"/>
+            </wp:cNvGraphicFramePr>
+            <a:graphic xmlns:a="http://schemas.openxmlformats.org/drawingml/2006/main">
+              <a:graphicData uri="http://schemas.openxmlformats.org/drawingml/2006/picture">
+                <pic:pic xmlns:pic="http://schemas.openxmlformats.org/drawingml/2006/picture">
+                  <pic:nvPicPr>
+                    <pic:cNvPr id="0" name=""/>
+                    <pic:cNvPicPr/>
+                  </pic:nvPicPr>
+                  <pic:blipFill>
+                    <a:blip r:embed="rId13"/>
+                    <a:stretch>
+                      <a:fillRect/>
+                    </a:stretch>
+                  </pic:blipFill>
+                  <pic:spPr>
+                    <a:xfrm>
+                      <a:off x="0" y="0"/>
+                      <a:ext cx="5733415" cy="2004245"/>
+                    </a:xfrm>
+                    <a:prstGeom prst="rect">
+                      <a:avLst/>
+                    </a:prstGeom>
+                  </pic:spPr>
+                </pic:pic>
+              </a:graphicData>
+            </a:graphic>
+          </wp:inline>
+        </w:drawing>
+      </w:r>
+    </w:p>
+    <w:p>
+      <w:pPr>
+        <w:spacing w:line="331" w:lineRule="auto"/>
+        <w:jc w:val="center"/>
+        <w:rPr>
+          <w:rFonts w:ascii="Times New Roman" w:eastAsia="Times New Roman" w:hAnsi="Times New Roman" w:cs="Times New Roman"/>
+          <w:color w:val="333333"/>
+          <w:sz w:val="28"/>
+          <w:szCs w:val="28"/>
+          <w:highlight w:val="white"/>
+          <w:lang w:val="en-US"/>
+        </w:rPr>
+      </w:pPr>
+    </w:p>
+    <w:p>
+      <w:pPr>
+        <w:spacing w:line="331" w:lineRule="auto"/>
+        <w:jc w:val="center"/>
+        <w:rPr>
+          <w:rFonts w:ascii="Times New Roman" w:eastAsia="Times New Roman" w:hAnsi="Times New Roman" w:cs="Times New Roman"/>
+          <w:color w:val="333333"/>
+          <w:sz w:val="28"/>
+          <w:szCs w:val="28"/>
+          <w:highlight w:val="white"/>
+          <w:lang w:val="en-US"/>
+        </w:rPr>
+      </w:pPr>
+      <w:r>
+        <w:rPr>
+          <w:rFonts w:ascii="Times New Roman" w:eastAsia="Times New Roman" w:hAnsi="Times New Roman" w:cs="Times New Roman"/>
+          <w:color w:val="333333"/>
+          <w:sz w:val="28"/>
+          <w:szCs w:val="28"/>
+          <w:highlight w:val="white"/>
+          <w:lang w:val="uk-UA"/>
+        </w:rPr>
+        <w:t xml:space="preserve">Налаштував </w:t>
+      </w:r>
+      <w:r>
+        <w:rPr>
+          <w:rFonts w:ascii="Times New Roman" w:eastAsia="Times New Roman" w:hAnsi="Times New Roman" w:cs="Times New Roman"/>
+          <w:color w:val="333333"/>
+          <w:sz w:val="28"/>
+          <w:szCs w:val="28"/>
+          <w:highlight w:val="white"/>
+          <w:lang w:val="en-US"/>
+        </w:rPr>
+        <w:t>Git</w:t>
+      </w:r>
+      <w:bookmarkStart w:id="0" w:name="_GoBack"/>
+      <w:bookmarkEnd w:id="0"/>
+    </w:p>
+    <w:p>
+      <w:pPr>
+        <w:rPr>
+          <w:rFonts w:ascii="Times New Roman" w:eastAsia="Times New Roman" w:hAnsi="Times New Roman" w:cs="Times New Roman"/>
+          <w:color w:val="333333"/>
+          <w:sz w:val="28"/>
+          <w:szCs w:val="28"/>
+          <w:highlight w:val="white"/>
+          <w:lang w:val="en-US"/>
+        </w:rPr>
+      </w:pPr>
+      <w:r>
+        <w:rPr>
+          <w:rFonts w:ascii="Times New Roman" w:eastAsia="Times New Roman" w:hAnsi="Times New Roman" w:cs="Times New Roman"/>
+          <w:color w:val="333333"/>
+          <w:sz w:val="28"/>
+          <w:szCs w:val="28"/>
+          <w:highlight w:val="white"/>
+          <w:lang w:val="en-US"/>
+        </w:rPr>
+        <w:br w:type="page"/>
+      </w:r>
+    </w:p>
+    <w:p>
+      <w:pPr>
+        <w:spacing w:line="331" w:lineRule="auto"/>
+        <w:ind w:firstLine="720"/>
+        <w:jc w:val="center"/>
+        <w:rPr>
+          <w:rFonts w:ascii="Times New Roman" w:eastAsia="Times New Roman" w:hAnsi="Times New Roman" w:cs="Times New Roman"/>
+          <w:color w:val="333333"/>
+          <w:sz w:val="28"/>
+          <w:szCs w:val="28"/>
+          <w:highlight w:val="white"/>
+          <w:lang w:val="en-US"/>
+        </w:rPr>
+      </w:pPr>
+    </w:p>
+    <w:p>
+      <w:pPr>
+        <w:spacing w:line="331" w:lineRule="auto"/>
+        <w:ind w:firstLine="720"/>
+        <w:jc w:val="center"/>
+        <w:rPr>
+          <w:rFonts w:ascii="Times New Roman" w:eastAsia="Times New Roman" w:hAnsi="Times New Roman" w:cs="Times New Roman"/>
+          <w:color w:val="333333"/>
+          <w:sz w:val="28"/>
+          <w:szCs w:val="28"/>
           <w:lang w:val="uk-UA"/>
         </w:rPr>
       </w:pPr>
@@ -4071,7 +4145,6 @@
           <w:szCs w:val="28"/>
           <w:lang w:val="uk-UA"/>
         </w:rPr>
-        <w:lastRenderedPageBreak/>
         <w:drawing>
           <wp:inline distT="0" distB="0" distL="0" distR="0" wp14:anchorId="6A621F94" wp14:editId="51625B3D">
             <wp:extent cx="3220528" cy="3638550"/>
@@ -4347,7 +4420,6 @@
           <w:szCs w:val="52"/>
           <w:lang w:val="uk-UA"/>
         </w:rPr>
-        <w:lastRenderedPageBreak/>
         <w:drawing>
           <wp:inline distT="0" distB="0" distL="0" distR="0" wp14:anchorId="4B3D4EDB" wp14:editId="0A07073F">
             <wp:extent cx="5733415" cy="3093720"/>
@@ -4390,8 +4462,6 @@
           </wp:inline>
         </w:drawing>
       </w:r>
-      <w:bookmarkStart w:id="0" w:name="_GoBack"/>
-      <w:bookmarkEnd w:id="0"/>
     </w:p>
     <w:p>
       <w:pPr>
@@ -8722,7 +8792,7 @@
 </file>
 
 <file path=customXml/itemProps1.xml><?xml version="1.0" encoding="utf-8"?>
-<ds:datastoreItem xmlns:ds="http://schemas.openxmlformats.org/officeDocument/2006/customXml" ds:itemID="{D7970573-61F1-448A-B425-385B9843BFD0}">
+<ds:datastoreItem xmlns:ds="http://schemas.openxmlformats.org/officeDocument/2006/customXml" ds:itemID="{B718FFB2-8EA7-4320-A611-EB1999CA6DFD}">
   <ds:schemaRefs>
     <ds:schemaRef ds:uri="http://schemas.openxmlformats.org/officeDocument/2006/bibliography"/>
   </ds:schemaRefs>

</xml_diff>